<commit_message>
correccion y nota de tesis
</commit_message>
<xml_diff>
--- a/tesis/tesis/tesis7.docx
+++ b/tesis/tesis/tesis7.docx
@@ -116,35 +116,112 @@
     <w:p>
       <w:pPr>
         <w:pStyle w:val="Ttulo6"/>
-      </w:pPr>
-      <w:r>
+        <w:rPr>
+          <w:rFonts w:ascii="Times New Roman" w:hAnsi="Times New Roman" w:cs="Times New Roman"/>
+          <w:b/>
+          <w:color w:val="auto"/>
+          <w:sz w:val="36"/>
+          <w:szCs w:val="36"/>
+        </w:rPr>
+      </w:pPr>
+      <w:r>
+        <w:rPr>
+          <w:rFonts w:ascii="Times New Roman" w:hAnsi="Times New Roman" w:cs="Times New Roman"/>
+          <w:b/>
+          <w:color w:val="auto"/>
+          <w:sz w:val="36"/>
+          <w:szCs w:val="36"/>
+        </w:rPr>
         <w:t>Pronóstico de</w:t>
       </w:r>
       <w:r>
+        <w:rPr>
+          <w:rFonts w:ascii="Times New Roman" w:hAnsi="Times New Roman" w:cs="Times New Roman"/>
+          <w:b/>
+          <w:color w:val="auto"/>
+          <w:sz w:val="36"/>
+          <w:szCs w:val="36"/>
+        </w:rPr>
         <w:t xml:space="preserve"> Series de Tiempo de Tráfico web</w:t>
       </w:r>
       <w:r>
+        <w:rPr>
+          <w:rFonts w:ascii="Times New Roman" w:hAnsi="Times New Roman" w:cs="Times New Roman"/>
+          <w:b/>
+          <w:color w:val="auto"/>
+          <w:sz w:val="36"/>
+          <w:szCs w:val="36"/>
+        </w:rPr>
         <w:t>.</w:t>
       </w:r>
       <w:r>
+        <w:rPr>
+          <w:rFonts w:ascii="Times New Roman" w:hAnsi="Times New Roman" w:cs="Times New Roman"/>
+          <w:b/>
+          <w:color w:val="auto"/>
+          <w:sz w:val="36"/>
+          <w:szCs w:val="36"/>
+        </w:rPr>
         <w:t xml:space="preserve"> Estudio de Caso </w:t>
       </w:r>
       <w:r>
+        <w:rPr>
+          <w:rFonts w:ascii="Times New Roman" w:hAnsi="Times New Roman" w:cs="Times New Roman"/>
+          <w:b/>
+          <w:color w:val="auto"/>
+          <w:sz w:val="36"/>
+          <w:szCs w:val="36"/>
+        </w:rPr>
         <w:t>U</w:t>
       </w:r>
       <w:r>
+        <w:rPr>
+          <w:rFonts w:ascii="Times New Roman" w:hAnsi="Times New Roman" w:cs="Times New Roman"/>
+          <w:b/>
+          <w:color w:val="auto"/>
+          <w:sz w:val="36"/>
+          <w:szCs w:val="36"/>
+        </w:rPr>
         <w:t xml:space="preserve">niversidad </w:t>
       </w:r>
       <w:r>
+        <w:rPr>
+          <w:rFonts w:ascii="Times New Roman" w:hAnsi="Times New Roman" w:cs="Times New Roman"/>
+          <w:b/>
+          <w:color w:val="auto"/>
+          <w:sz w:val="36"/>
+          <w:szCs w:val="36"/>
+        </w:rPr>
         <w:t>Na</w:t>
       </w:r>
       <w:r>
+        <w:rPr>
+          <w:rFonts w:ascii="Times New Roman" w:hAnsi="Times New Roman" w:cs="Times New Roman"/>
+          <w:b/>
+          <w:color w:val="auto"/>
+          <w:sz w:val="36"/>
+          <w:szCs w:val="36"/>
+        </w:rPr>
         <w:t xml:space="preserve">cional de </w:t>
       </w:r>
       <w:r>
+        <w:rPr>
+          <w:rFonts w:ascii="Times New Roman" w:hAnsi="Times New Roman" w:cs="Times New Roman"/>
+          <w:b/>
+          <w:color w:val="auto"/>
+          <w:sz w:val="36"/>
+          <w:szCs w:val="36"/>
+        </w:rPr>
         <w:t>M</w:t>
       </w:r>
       <w:r>
+        <w:rPr>
+          <w:rFonts w:ascii="Times New Roman" w:hAnsi="Times New Roman" w:cs="Times New Roman"/>
+          <w:b/>
+          <w:color w:val="auto"/>
+          <w:sz w:val="36"/>
+          <w:szCs w:val="36"/>
+        </w:rPr>
         <w:t>isiones</w:t>
       </w:r>
     </w:p>
@@ -375,6 +452,48 @@
           <w:i/>
         </w:rPr>
         <w:t>Dedicatoria</w:t>
+      </w:r>
+    </w:p>
+    <w:p>
+      <w:pPr>
+        <w:jc w:val="right"/>
+        <w:rPr>
+          <w:i/>
+        </w:rPr>
+      </w:pPr>
+    </w:p>
+    <w:p>
+      <w:pPr>
+        <w:jc w:val="right"/>
+        <w:rPr>
+          <w:i/>
+        </w:rPr>
+      </w:pPr>
+      <w:r>
+        <w:rPr>
+          <w:i/>
+        </w:rPr>
+        <w:t>A mi padre Roberto Gauto por recomendarme estudiar</w:t>
+      </w:r>
+      <w:r>
+        <w:rPr>
+          <w:i/>
+        </w:rPr>
+        <w:t>.</w:t>
+      </w:r>
+    </w:p>
+    <w:p>
+      <w:pPr>
+        <w:jc w:val="right"/>
+        <w:rPr>
+          <w:i/>
+        </w:rPr>
+      </w:pPr>
+      <w:r>
+        <w:rPr>
+          <w:i/>
+        </w:rPr>
+        <w:t>A mi mamá Delia Sand por su apoyo incondicional.</w:t>
       </w:r>
     </w:p>
     <w:p>
@@ -1190,7 +1309,21 @@
                 <w:rStyle w:val="Hipervnculo"/>
                 <w:noProof/>
               </w:rPr>
-              <w:t>Capítulo 1</w:t>
+              <w:t>Capítu</w:t>
+            </w:r>
+            <w:r>
+              <w:rPr>
+                <w:rStyle w:val="Hipervnculo"/>
+                <w:noProof/>
+              </w:rPr>
+              <w:t>l</w:t>
+            </w:r>
+            <w:r>
+              <w:rPr>
+                <w:rStyle w:val="Hipervnculo"/>
+                <w:noProof/>
+              </w:rPr>
+              <w:t>o 1</w:t>
             </w:r>
             <w:r>
               <w:rPr>
@@ -8838,8 +8971,6 @@
         <w:t>Lista de Figuras</w:t>
       </w:r>
     </w:p>
-    <w:bookmarkStart w:id="0" w:name="_GoBack"/>
-    <w:bookmarkEnd w:id="0"/>
     <w:p>
       <w:pPr>
         <w:pStyle w:val="TDC1"/>
@@ -10624,7 +10755,7 @@
       </w:r>
     </w:p>
     <w:p>
-      <w:bookmarkStart w:id="1" w:name="__RefHeading___Toc2502_16391338711"/>
+      <w:bookmarkStart w:id="0" w:name="__RefHeading___Toc2502_16391338711"/>
     </w:p>
     <w:p/>
     <w:p/>
@@ -10637,12 +10768,12 @@
           <w:szCs w:val="28"/>
         </w:rPr>
       </w:pPr>
-      <w:bookmarkStart w:id="2" w:name="_Toc198115926"/>
+      <w:bookmarkStart w:id="1" w:name="_Toc198115926"/>
       <w:r>
         <w:t>Capítulo 1</w:t>
       </w:r>
+      <w:bookmarkEnd w:id="0"/>
       <w:bookmarkEnd w:id="1"/>
-      <w:bookmarkEnd w:id="2"/>
     </w:p>
     <w:p>
       <w:pPr>
@@ -10668,13 +10799,13 @@
           <w:u w:val="none"/>
         </w:rPr>
       </w:pPr>
-      <w:bookmarkStart w:id="3" w:name="__RefHeading___Toc2504_16391338711"/>
-      <w:bookmarkStart w:id="4" w:name="_Toc198115927"/>
+      <w:bookmarkStart w:id="2" w:name="__RefHeading___Toc2504_16391338711"/>
+      <w:bookmarkStart w:id="3" w:name="_Toc198115927"/>
       <w:r>
         <w:t>Introducción</w:t>
       </w:r>
+      <w:bookmarkEnd w:id="2"/>
       <w:bookmarkEnd w:id="3"/>
-      <w:bookmarkEnd w:id="4"/>
     </w:p>
     <w:p>
       <w:pPr>
@@ -10706,8 +10837,8 @@
           <w:szCs w:val="28"/>
         </w:rPr>
       </w:pPr>
+      <w:bookmarkStart w:id="4" w:name="_Toc198115928"/>
       <w:bookmarkStart w:id="5" w:name="_Toc444510845"/>
-      <w:bookmarkStart w:id="6" w:name="_Toc198115928"/>
       <w:r>
         <w:rPr>
           <w:szCs w:val="28"/>
@@ -10715,7 +10846,7 @@
         <w:lastRenderedPageBreak/>
         <w:t>Motivación</w:t>
       </w:r>
-      <w:bookmarkEnd w:id="6"/>
+      <w:bookmarkEnd w:id="4"/>
     </w:p>
     <w:p/>
     <w:p>
@@ -10963,7 +11094,7 @@
           <w:szCs w:val="28"/>
         </w:rPr>
       </w:pPr>
-      <w:bookmarkStart w:id="7" w:name="_Toc198115929"/>
+      <w:bookmarkStart w:id="6" w:name="_Toc198115929"/>
       <w:r>
         <w:rPr>
           <w:szCs w:val="28"/>
@@ -10971,7 +11102,7 @@
         <w:t>Objetivos</w:t>
       </w:r>
       <w:bookmarkEnd w:id="5"/>
-      <w:bookmarkEnd w:id="7"/>
+      <w:bookmarkEnd w:id="6"/>
     </w:p>
     <w:p/>
     <w:p>
@@ -10984,11 +11115,11 @@
         <w:spacing w:before="0"/>
         <w:ind w:left="284" w:firstLine="0"/>
       </w:pPr>
-      <w:bookmarkStart w:id="8" w:name="_Toc198115930"/>
+      <w:bookmarkStart w:id="7" w:name="_Toc198115930"/>
       <w:r>
         <w:t>Objetivo General</w:t>
       </w:r>
-      <w:bookmarkEnd w:id="8"/>
+      <w:bookmarkEnd w:id="7"/>
     </w:p>
     <w:p>
       <w:pPr>
@@ -11028,11 +11159,11 @@
         </w:numPr>
         <w:ind w:left="284" w:firstLine="0"/>
       </w:pPr>
-      <w:bookmarkStart w:id="9" w:name="_Toc198115931"/>
+      <w:bookmarkStart w:id="8" w:name="_Toc198115931"/>
       <w:r>
         <w:t>Objetivos Específicos</w:t>
       </w:r>
-      <w:bookmarkEnd w:id="9"/>
+      <w:bookmarkEnd w:id="8"/>
     </w:p>
     <w:p>
       <w:pPr>
@@ -11132,11 +11263,11 @@
         </w:numPr>
         <w:ind w:hanging="644"/>
       </w:pPr>
-      <w:bookmarkStart w:id="10" w:name="_Toc198115932"/>
+      <w:bookmarkStart w:id="9" w:name="_Toc198115932"/>
       <w:r>
         <w:t>Estructura del documento</w:t>
       </w:r>
-      <w:bookmarkEnd w:id="10"/>
+      <w:bookmarkEnd w:id="9"/>
     </w:p>
     <w:p>
       <w:pPr>
@@ -11324,13 +11455,6 @@
       <w:r>
         <w:t>las tablas e imágenes que detallan los modelos de las pruebas realizadas.</w:t>
       </w:r>
-    </w:p>
-    <w:p>
-      <w:pPr>
-        <w:tabs>
-          <w:tab w:val="left" w:pos="5880"/>
-        </w:tabs>
-      </w:pPr>
     </w:p>
     <w:p>
       <w:pPr>
@@ -11376,7 +11500,7 @@
       </w:pPr>
     </w:p>
     <w:p>
-      <w:bookmarkStart w:id="11" w:name="__RefHeading___Toc2502_1639133871"/>
+      <w:bookmarkStart w:id="10" w:name="__RefHeading___Toc2502_1639133871"/>
     </w:p>
     <w:p/>
     <w:p/>
@@ -11387,15 +11511,14 @@
           <w:szCs w:val="28"/>
         </w:rPr>
       </w:pPr>
-      <w:bookmarkStart w:id="12" w:name="_Toc198115933"/>
-      <w:r>
-        <w:t>Capítulo</w:t>
-      </w:r>
-      <w:r>
-        <w:t xml:space="preserve"> 2</w:t>
-      </w:r>
+      <w:bookmarkStart w:id="11" w:name="_Toc198115933"/>
+      <w:bookmarkStart w:id="12" w:name="_GoBack"/>
+      <w:bookmarkEnd w:id="12"/>
+      <w:r>
+        <w:t>Capítulo 2</w:t>
+      </w:r>
+      <w:bookmarkEnd w:id="10"/>
       <w:bookmarkEnd w:id="11"/>
-      <w:bookmarkEnd w:id="12"/>
     </w:p>
     <w:p>
       <w:pPr>
@@ -11424,10 +11547,9 @@
       <w:bookmarkEnd w:id="13"/>
       <w:bookmarkEnd w:id="14"/>
     </w:p>
-    <w:p/>
-    <w:p>
-      <w:pPr>
-        <w:spacing w:after="160" w:line="259" w:lineRule="auto"/>
+    <w:p>
+      <w:pPr>
+        <w:spacing w:before="0" w:after="160" w:line="259" w:lineRule="auto"/>
       </w:pPr>
       <w:r>
         <w:br w:type="page"/>
@@ -11612,15 +11734,15 @@
           <w:szCs w:val="28"/>
         </w:rPr>
       </w:pPr>
-      <w:bookmarkStart w:id="17" w:name="_Toc114647323"/>
-      <w:bookmarkStart w:id="18" w:name="_Toc198115937"/>
+      <w:bookmarkStart w:id="17" w:name="_Toc198115937"/>
+      <w:bookmarkStart w:id="18" w:name="_Toc114647323"/>
       <w:r>
         <w:rPr>
           <w:szCs w:val="28"/>
         </w:rPr>
         <w:t>Pronóstico de  series de tiempo de tráfico web</w:t>
       </w:r>
-      <w:bookmarkEnd w:id="18"/>
+      <w:bookmarkEnd w:id="17"/>
       <w:r>
         <w:rPr>
           <w:szCs w:val="28"/>
@@ -14882,7 +15004,7 @@
         <w:jc w:val="both"/>
       </w:pPr>
     </w:p>
-    <w:bookmarkEnd w:id="17"/>
+    <w:bookmarkEnd w:id="18"/>
     <w:p>
       <w:pPr>
         <w:spacing w:after="160" w:line="259" w:lineRule="auto"/>
@@ -14890,7 +15012,6 @@
           <w:pgSz w:w="11907" w:h="16840" w:code="9"/>
           <w:pgMar w:top="1418" w:right="1418" w:bottom="1418" w:left="2268" w:header="709" w:footer="709" w:gutter="0"/>
           <w:cols w:space="708"/>
-          <w:titlePg/>
           <w:docGrid w:linePitch="360"/>
         </w:sectPr>
       </w:pPr>
@@ -19398,15 +19519,7 @@
         </m:sSubSup>
       </m:oMath>
       <w:r>
-        <w:t xml:space="preserve"> es el candidato a acti</w:t>
-      </w:r>
-      <w:proofErr w:type="spellStart"/>
-      <w:r>
-        <w:t>vación</w:t>
-      </w:r>
-      <w:proofErr w:type="spellEnd"/>
-      <w:r>
-        <w:t xml:space="preserve"> y se define en la siguiente fórmula para cada j-</w:t>
+        <w:t xml:space="preserve"> es el candidato a activación y se define en la siguiente fórmula para cada j-</w:t>
       </w:r>
       <w:proofErr w:type="spellStart"/>
       <w:r>
@@ -25381,15 +25494,7 @@
         </m:r>
       </m:oMath>
       <w:r>
-        <w:t xml:space="preserve"> dividido el desvió es</w:t>
-      </w:r>
-      <w:proofErr w:type="spellStart"/>
-      <w:r>
-        <w:t>tándar</w:t>
-      </w:r>
-      <w:proofErr w:type="spellEnd"/>
-      <w:r>
-        <w:t xml:space="preserve"> </w:t>
+        <w:t xml:space="preserve"> dividido el desvió estándar </w:t>
       </w:r>
       <m:oMath>
         <m:r>
@@ -39266,6 +39371,7 @@
         <w:docPartUnique/>
       </w:docPartObj>
     </w:sdtPr>
+    <w:sdtEndPr/>
     <w:sdtContent>
       <w:p>
         <w:pPr>
@@ -39328,6 +39434,7 @@
         <w:docPartUnique/>
       </w:docPartObj>
     </w:sdtPr>
+    <w:sdtEndPr/>
     <w:sdtContent>
       <w:p>
         <w:pPr>
@@ -39380,6 +39487,7 @@
         <w:docPartUnique/>
       </w:docPartObj>
     </w:sdtPr>
+    <w:sdtEndPr/>
     <w:sdtContent>
       <w:p>
         <w:pPr>
@@ -39409,7 +39517,7 @@
             <w:noProof/>
             <w:lang w:val="es-ES"/>
           </w:rPr>
-          <w:t>73</w:t>
+          <w:t>71</w:t>
         </w:r>
         <w:r>
           <w:fldChar w:fldCharType="end"/>
@@ -39446,6 +39554,7 @@
         <w:docPartUnique/>
       </w:docPartObj>
     </w:sdtPr>
+    <w:sdtEndPr/>
     <w:sdtContent>
       <w:p>
         <w:pPr>
@@ -39465,7 +39574,7 @@
             <w:noProof/>
             <w:lang w:val="es-ES"/>
           </w:rPr>
-          <w:t>98</w:t>
+          <w:t>80</w:t>
         </w:r>
         <w:r>
           <w:fldChar w:fldCharType="end"/>
@@ -39498,6 +39607,7 @@
         <w:docPartUnique/>
       </w:docPartObj>
     </w:sdtPr>
+    <w:sdtEndPr/>
     <w:sdtContent>
       <w:p>
         <w:pPr>
@@ -39527,7 +39637,7 @@
             <w:noProof/>
             <w:lang w:val="es-ES"/>
           </w:rPr>
-          <w:t>97</w:t>
+          <w:t>79</w:t>
         </w:r>
         <w:r>
           <w:fldChar w:fldCharType="end"/>
@@ -39554,6 +39664,7 @@
         <w:docPartUnique/>
       </w:docPartObj>
     </w:sdtPr>
+    <w:sdtEndPr/>
     <w:sdtContent>
       <w:p>
         <w:pPr>
@@ -39601,6 +39712,7 @@
         <w:docPartUnique/>
       </w:docPartObj>
     </w:sdtPr>
+    <w:sdtEndPr/>
     <w:sdtContent>
       <w:p>
         <w:pPr>
@@ -39674,6 +39786,7 @@
         <w:docPartUnique/>
       </w:docPartObj>
     </w:sdtPr>
+    <w:sdtEndPr/>
     <w:sdtContent>
       <w:p>
         <w:pPr>
@@ -39724,12 +39837,13 @@
 <w:ftr xmlns:wpc="http://schemas.microsoft.com/office/word/2010/wordprocessingCanvas" xmlns:mc="http://schemas.openxmlformats.org/markup-compatibility/2006" xmlns:o="urn:schemas-microsoft-com:office:office" xmlns:r="http://schemas.openxmlformats.org/officeDocument/2006/relationships" xmlns:m="http://schemas.openxmlformats.org/officeDocument/2006/math" xmlns:v="urn:schemas-microsoft-com:vml" xmlns:wp14="http://schemas.microsoft.com/office/word/2010/wordprocessingDrawing" xmlns:wp="http://schemas.openxmlformats.org/drawingml/2006/wordprocessingDrawing" xmlns:w10="urn:schemas-microsoft-com:office:word" xmlns:w="http://schemas.openxmlformats.org/wordprocessingml/2006/main" xmlns:w14="http://schemas.microsoft.com/office/word/2010/wordml" xmlns:w15="http://schemas.microsoft.com/office/word/2012/wordml" xmlns:wpg="http://schemas.microsoft.com/office/word/2010/wordprocessingGroup" xmlns:wpi="http://schemas.microsoft.com/office/word/2010/wordprocessingInk" xmlns:wne="http://schemas.microsoft.com/office/word/2006/wordml" xmlns:wps="http://schemas.microsoft.com/office/word/2010/wordprocessingShape" mc:Ignorable="w14 w15 wp14">
   <w:sdt>
     <w:sdtPr>
-      <w:id w:val="-153301566"/>
+      <w:id w:val="-901897817"/>
       <w:docPartObj>
         <w:docPartGallery w:val="Page Numbers (Bottom of Page)"/>
         <w:docPartUnique/>
       </w:docPartObj>
     </w:sdtPr>
+    <w:sdtEndPr/>
     <w:sdtContent>
       <w:p>
         <w:pPr>
@@ -39759,7 +39873,7 @@
             <w:noProof/>
             <w:lang w:val="es-ES"/>
           </w:rPr>
-          <w:t>19</w:t>
+          <w:t>21</w:t>
         </w:r>
         <w:r>
           <w:fldChar w:fldCharType="end"/>
@@ -39786,6 +39900,7 @@
         <w:docPartUnique/>
       </w:docPartObj>
     </w:sdtPr>
+    <w:sdtEndPr/>
     <w:sdtContent>
       <w:p>
         <w:pPr>
@@ -39812,6 +39927,7 @@
         <w:docPartUnique/>
       </w:docPartObj>
     </w:sdtPr>
+    <w:sdtEndPr/>
     <w:sdtContent>
       <w:p>
         <w:pPr>
@@ -39864,6 +39980,7 @@
         <w:docPartUnique/>
       </w:docPartObj>
     </w:sdtPr>
+    <w:sdtEndPr/>
     <w:sdtContent>
       <w:p>
         <w:pPr>
@@ -44475,7 +44592,7 @@
 </file>
 
 <file path=customXml/itemProps1.xml><?xml version="1.0" encoding="utf-8"?>
-<ds:datastoreItem xmlns:ds="http://schemas.openxmlformats.org/officeDocument/2006/customXml" ds:itemID="{9AEA8ECA-E273-4841-AE7E-77CF593924CD}">
+<ds:datastoreItem xmlns:ds="http://schemas.openxmlformats.org/officeDocument/2006/customXml" ds:itemID="{AAFBB3BA-A29D-4068-BA45-48186EC9D6A1}">
   <ds:schemaRefs>
     <ds:schemaRef ds:uri="http://schemas.openxmlformats.org/officeDocument/2006/bibliography"/>
   </ds:schemaRefs>

</xml_diff>